<commit_message>
Quản lý kho (WPF-MVVM) From bài 1-3
</commit_message>
<xml_diff>
--- a/Document.docx
+++ b/Document.docx
@@ -1326,27 +1326,7 @@
           <w:sz w:val="26"/>
           <w:szCs w:val="26"/>
         </w:rPr>
-        <w:t>(</w:t>
-      </w:r>
-      <w:r>
-        <w:rPr>
-          <w:rStyle w:val="Emphasis"/>
-          <w:rFonts w:ascii="Arial" w:eastAsia="Yu Gothic UI" w:hAnsi="Arial" w:cs="Arial"/>
-          <w:i w:val="0"/>
-          <w:sz w:val="26"/>
-          <w:szCs w:val="26"/>
-        </w:rPr>
-        <w:t>Trạng thái sản phẩm</w:t>
-      </w:r>
-      <w:r>
-        <w:rPr>
-          <w:rStyle w:val="Emphasis"/>
-          <w:rFonts w:ascii="Arial" w:eastAsia="Yu Gothic UI" w:hAnsi="Arial" w:cs="Arial"/>
-          <w:i w:val="0"/>
-          <w:sz w:val="26"/>
-          <w:szCs w:val="26"/>
-        </w:rPr>
-        <w:t>)</w:t>
+        <w:t>(Trạng thái sản phẩm)</w:t>
       </w:r>
     </w:p>
     <w:p>
@@ -1717,17 +1697,7 @@
           <w:sz w:val="26"/>
           <w:szCs w:val="26"/>
         </w:rPr>
-        <w:t xml:space="preserve">Id </w:t>
-      </w:r>
-      <w:r>
-        <w:rPr>
-          <w:rStyle w:val="Emphasis"/>
-          <w:rFonts w:ascii="Arial" w:eastAsia="Yu Gothic UI" w:hAnsi="Arial" w:cs="Arial"/>
-          <w:i w:val="0"/>
-          <w:sz w:val="26"/>
-          <w:szCs w:val="26"/>
-        </w:rPr>
-        <w:t>khách hàng</w:t>
+        <w:t>Id khách hàng</w:t>
       </w:r>
       <w:r>
         <w:rPr>
@@ -1827,6 +1797,1047 @@
         </w:rPr>
         <w:t>(Trạng thái sản phẩm)</w:t>
       </w:r>
+    </w:p>
+    <w:p>
+      <w:pPr>
+        <w:pStyle w:val="NoSpacing"/>
+        <w:rPr>
+          <w:rStyle w:val="Emphasis"/>
+          <w:rFonts w:ascii="Arial" w:eastAsia="Yu Gothic UI" w:hAnsi="Arial" w:cs="Arial"/>
+          <w:i w:val="0"/>
+          <w:sz w:val="26"/>
+          <w:szCs w:val="26"/>
+        </w:rPr>
+      </w:pPr>
+      <w:r>
+        <w:rPr>
+          <w:rStyle w:val="Emphasis"/>
+          <w:rFonts w:ascii="Arial" w:eastAsia="Yu Gothic UI" w:hAnsi="Arial" w:cs="Arial"/>
+          <w:i w:val="0"/>
+          <w:sz w:val="26"/>
+          <w:szCs w:val="26"/>
+        </w:rPr>
+        <w:t>+ Report view update every time table changed</w:t>
+      </w:r>
+    </w:p>
+    <w:p>
+      <w:pPr>
+        <w:pStyle w:val="NoSpacing"/>
+        <w:rPr>
+          <w:rStyle w:val="Emphasis"/>
+          <w:rFonts w:ascii="Arial" w:eastAsia="Yu Gothic UI" w:hAnsi="Arial" w:cs="Arial"/>
+          <w:i w:val="0"/>
+          <w:sz w:val="26"/>
+          <w:szCs w:val="26"/>
+        </w:rPr>
+      </w:pPr>
+    </w:p>
+    <w:p>
+      <w:pPr>
+        <w:pStyle w:val="NoSpacing"/>
+        <w:rPr>
+          <w:rStyle w:val="Emphasis"/>
+          <w:rFonts w:ascii="Arial" w:eastAsia="Yu Gothic UI" w:hAnsi="Arial" w:cs="Arial"/>
+          <w:i w:val="0"/>
+          <w:sz w:val="26"/>
+          <w:szCs w:val="26"/>
+        </w:rPr>
+      </w:pPr>
+    </w:p>
+    <w:p>
+      <w:pPr>
+        <w:pStyle w:val="NoSpacing"/>
+        <w:rPr>
+          <w:rStyle w:val="Emphasis"/>
+          <w:rFonts w:ascii="Arial" w:eastAsia="Yu Gothic UI" w:hAnsi="Arial" w:cs="Arial"/>
+          <w:i w:val="0"/>
+          <w:sz w:val="26"/>
+          <w:szCs w:val="26"/>
+        </w:rPr>
+      </w:pPr>
+    </w:p>
+    <w:p>
+      <w:pPr>
+        <w:pStyle w:val="NoSpacing"/>
+        <w:rPr>
+          <w:rStyle w:val="Emphasis"/>
+          <w:rFonts w:ascii="Arial" w:eastAsia="Yu Gothic UI" w:hAnsi="Arial" w:cs="Arial"/>
+          <w:i w:val="0"/>
+          <w:sz w:val="26"/>
+          <w:szCs w:val="26"/>
+        </w:rPr>
+      </w:pPr>
+    </w:p>
+    <w:p>
+      <w:pPr>
+        <w:pStyle w:val="NoSpacing"/>
+        <w:rPr>
+          <w:rStyle w:val="Emphasis"/>
+          <w:rFonts w:ascii="Arial" w:eastAsia="Yu Gothic UI" w:hAnsi="Arial" w:cs="Arial"/>
+          <w:i w:val="0"/>
+          <w:sz w:val="26"/>
+          <w:szCs w:val="26"/>
+        </w:rPr>
+      </w:pPr>
+    </w:p>
+    <w:p>
+      <w:pPr>
+        <w:pStyle w:val="NoSpacing"/>
+        <w:rPr>
+          <w:rStyle w:val="Emphasis"/>
+          <w:rFonts w:ascii="Arial" w:eastAsia="Yu Gothic UI" w:hAnsi="Arial" w:cs="Arial"/>
+          <w:i w:val="0"/>
+          <w:sz w:val="26"/>
+          <w:szCs w:val="26"/>
+        </w:rPr>
+      </w:pPr>
+    </w:p>
+    <w:p>
+      <w:pPr>
+        <w:pStyle w:val="NoSpacing"/>
+        <w:rPr>
+          <w:rStyle w:val="Emphasis"/>
+          <w:rFonts w:ascii="Arial" w:eastAsia="Yu Gothic UI" w:hAnsi="Arial" w:cs="Arial"/>
+          <w:i w:val="0"/>
+          <w:sz w:val="26"/>
+          <w:szCs w:val="26"/>
+        </w:rPr>
+      </w:pPr>
+    </w:p>
+    <w:p>
+      <w:pPr>
+        <w:pStyle w:val="NoSpacing"/>
+        <w:rPr>
+          <w:rStyle w:val="Emphasis"/>
+          <w:rFonts w:ascii="Arial" w:eastAsia="Yu Gothic UI" w:hAnsi="Arial" w:cs="Arial"/>
+          <w:i w:val="0"/>
+          <w:sz w:val="26"/>
+          <w:szCs w:val="26"/>
+        </w:rPr>
+      </w:pPr>
+    </w:p>
+    <w:p>
+      <w:pPr>
+        <w:pStyle w:val="NoSpacing"/>
+        <w:rPr>
+          <w:rStyle w:val="Emphasis"/>
+          <w:rFonts w:ascii="Arial" w:eastAsia="Yu Gothic UI" w:hAnsi="Arial" w:cs="Arial"/>
+          <w:i w:val="0"/>
+          <w:sz w:val="26"/>
+          <w:szCs w:val="26"/>
+        </w:rPr>
+      </w:pPr>
+    </w:p>
+    <w:p>
+      <w:pPr>
+        <w:pStyle w:val="NoSpacing"/>
+        <w:rPr>
+          <w:rStyle w:val="Emphasis"/>
+          <w:rFonts w:ascii="Arial" w:eastAsia="Yu Gothic UI" w:hAnsi="Arial" w:cs="Arial"/>
+          <w:i w:val="0"/>
+          <w:sz w:val="26"/>
+          <w:szCs w:val="26"/>
+        </w:rPr>
+      </w:pPr>
+    </w:p>
+    <w:p>
+      <w:pPr>
+        <w:pStyle w:val="NoSpacing"/>
+        <w:rPr>
+          <w:rStyle w:val="Emphasis"/>
+          <w:rFonts w:ascii="Arial" w:eastAsia="Yu Gothic UI" w:hAnsi="Arial" w:cs="Arial"/>
+          <w:i w:val="0"/>
+          <w:sz w:val="26"/>
+          <w:szCs w:val="26"/>
+        </w:rPr>
+      </w:pPr>
+    </w:p>
+    <w:p>
+      <w:pPr>
+        <w:pStyle w:val="NoSpacing"/>
+        <w:rPr>
+          <w:rStyle w:val="Emphasis"/>
+          <w:rFonts w:ascii="Arial" w:eastAsia="Yu Gothic UI" w:hAnsi="Arial" w:cs="Arial"/>
+          <w:i w:val="0"/>
+          <w:sz w:val="26"/>
+          <w:szCs w:val="26"/>
+        </w:rPr>
+      </w:pPr>
+    </w:p>
+    <w:p>
+      <w:pPr>
+        <w:pStyle w:val="NoSpacing"/>
+        <w:rPr>
+          <w:rStyle w:val="Emphasis"/>
+          <w:rFonts w:ascii="Arial" w:eastAsia="Yu Gothic UI" w:hAnsi="Arial" w:cs="Arial"/>
+          <w:i w:val="0"/>
+          <w:sz w:val="26"/>
+          <w:szCs w:val="26"/>
+        </w:rPr>
+      </w:pPr>
+    </w:p>
+    <w:p>
+      <w:pPr>
+        <w:pStyle w:val="NoSpacing"/>
+        <w:rPr>
+          <w:rStyle w:val="Emphasis"/>
+          <w:rFonts w:ascii="Arial" w:eastAsia="Yu Gothic UI" w:hAnsi="Arial" w:cs="Arial"/>
+          <w:i w:val="0"/>
+          <w:sz w:val="26"/>
+          <w:szCs w:val="26"/>
+        </w:rPr>
+      </w:pPr>
+    </w:p>
+    <w:p>
+      <w:pPr>
+        <w:pStyle w:val="NoSpacing"/>
+        <w:rPr>
+          <w:rStyle w:val="Emphasis"/>
+          <w:rFonts w:ascii="Arial" w:eastAsia="Yu Gothic UI" w:hAnsi="Arial" w:cs="Arial"/>
+          <w:i w:val="0"/>
+          <w:sz w:val="26"/>
+          <w:szCs w:val="26"/>
+        </w:rPr>
+      </w:pPr>
+    </w:p>
+    <w:p>
+      <w:pPr>
+        <w:pStyle w:val="NoSpacing"/>
+        <w:rPr>
+          <w:rStyle w:val="Emphasis"/>
+          <w:rFonts w:ascii="Arial" w:eastAsia="Yu Gothic UI" w:hAnsi="Arial" w:cs="Arial"/>
+          <w:i w:val="0"/>
+          <w:sz w:val="26"/>
+          <w:szCs w:val="26"/>
+        </w:rPr>
+      </w:pPr>
+    </w:p>
+    <w:p>
+      <w:pPr>
+        <w:pStyle w:val="NoSpacing"/>
+        <w:rPr>
+          <w:rStyle w:val="Emphasis"/>
+          <w:rFonts w:ascii="Arial" w:eastAsia="Yu Gothic UI" w:hAnsi="Arial" w:cs="Arial"/>
+          <w:i w:val="0"/>
+          <w:sz w:val="26"/>
+          <w:szCs w:val="26"/>
+        </w:rPr>
+      </w:pPr>
+    </w:p>
+    <w:p>
+      <w:pPr>
+        <w:pStyle w:val="NoSpacing"/>
+        <w:rPr>
+          <w:rStyle w:val="Emphasis"/>
+          <w:rFonts w:ascii="Arial" w:eastAsia="Yu Gothic UI" w:hAnsi="Arial" w:cs="Arial"/>
+          <w:i w:val="0"/>
+          <w:sz w:val="26"/>
+          <w:szCs w:val="26"/>
+        </w:rPr>
+      </w:pPr>
+    </w:p>
+    <w:p>
+      <w:pPr>
+        <w:pStyle w:val="NoSpacing"/>
+        <w:rPr>
+          <w:rStyle w:val="Emphasis"/>
+          <w:rFonts w:ascii="Arial" w:eastAsia="Yu Gothic UI" w:hAnsi="Arial" w:cs="Arial"/>
+          <w:i w:val="0"/>
+          <w:sz w:val="26"/>
+          <w:szCs w:val="26"/>
+        </w:rPr>
+      </w:pPr>
+    </w:p>
+    <w:p>
+      <w:pPr>
+        <w:pStyle w:val="NoSpacing"/>
+        <w:rPr>
+          <w:rStyle w:val="Emphasis"/>
+          <w:rFonts w:ascii="Arial" w:eastAsia="Yu Gothic UI" w:hAnsi="Arial" w:cs="Arial"/>
+          <w:i w:val="0"/>
+          <w:sz w:val="26"/>
+          <w:szCs w:val="26"/>
+        </w:rPr>
+      </w:pPr>
+    </w:p>
+    <w:p>
+      <w:pPr>
+        <w:pStyle w:val="NoSpacing"/>
+        <w:rPr>
+          <w:rStyle w:val="Emphasis"/>
+          <w:rFonts w:ascii="Arial" w:eastAsia="Yu Gothic UI" w:hAnsi="Arial" w:cs="Arial"/>
+          <w:i w:val="0"/>
+          <w:sz w:val="26"/>
+          <w:szCs w:val="26"/>
+        </w:rPr>
+      </w:pPr>
+    </w:p>
+    <w:p>
+      <w:pPr>
+        <w:pStyle w:val="NoSpacing"/>
+        <w:rPr>
+          <w:rStyle w:val="Emphasis"/>
+          <w:rFonts w:ascii="Arial" w:eastAsia="Yu Gothic UI" w:hAnsi="Arial" w:cs="Arial"/>
+          <w:i w:val="0"/>
+          <w:sz w:val="26"/>
+          <w:szCs w:val="26"/>
+        </w:rPr>
+      </w:pPr>
+    </w:p>
+    <w:p>
+      <w:pPr>
+        <w:pStyle w:val="NoSpacing"/>
+        <w:rPr>
+          <w:rStyle w:val="Emphasis"/>
+          <w:rFonts w:ascii="Arial" w:eastAsia="Yu Gothic UI" w:hAnsi="Arial" w:cs="Arial"/>
+          <w:i w:val="0"/>
+          <w:sz w:val="26"/>
+          <w:szCs w:val="26"/>
+        </w:rPr>
+      </w:pPr>
+    </w:p>
+    <w:p>
+      <w:pPr>
+        <w:pStyle w:val="NoSpacing"/>
+        <w:rPr>
+          <w:rStyle w:val="Emphasis"/>
+          <w:rFonts w:ascii="Arial" w:eastAsia="Yu Gothic UI" w:hAnsi="Arial" w:cs="Arial"/>
+          <w:i w:val="0"/>
+          <w:sz w:val="26"/>
+          <w:szCs w:val="26"/>
+        </w:rPr>
+      </w:pPr>
+    </w:p>
+    <w:p>
+      <w:pPr>
+        <w:pStyle w:val="NoSpacing"/>
+        <w:rPr>
+          <w:rStyle w:val="Emphasis"/>
+          <w:rFonts w:ascii="Arial" w:eastAsia="Yu Gothic UI" w:hAnsi="Arial" w:cs="Arial"/>
+          <w:i w:val="0"/>
+          <w:sz w:val="26"/>
+          <w:szCs w:val="26"/>
+        </w:rPr>
+      </w:pPr>
+    </w:p>
+    <w:p>
+      <w:pPr>
+        <w:pStyle w:val="NoSpacing"/>
+        <w:rPr>
+          <w:rStyle w:val="Emphasis"/>
+          <w:rFonts w:ascii="Arial" w:eastAsia="Yu Gothic UI" w:hAnsi="Arial" w:cs="Arial"/>
+          <w:i w:val="0"/>
+          <w:sz w:val="26"/>
+          <w:szCs w:val="26"/>
+        </w:rPr>
+      </w:pPr>
+    </w:p>
+    <w:p>
+      <w:pPr>
+        <w:pStyle w:val="NoSpacing"/>
+        <w:rPr>
+          <w:rStyle w:val="Emphasis"/>
+          <w:rFonts w:ascii="Arial" w:eastAsia="Yu Gothic UI" w:hAnsi="Arial" w:cs="Arial"/>
+          <w:i w:val="0"/>
+          <w:sz w:val="26"/>
+          <w:szCs w:val="26"/>
+        </w:rPr>
+      </w:pPr>
+    </w:p>
+    <w:p>
+      <w:pPr>
+        <w:pStyle w:val="NoSpacing"/>
+        <w:rPr>
+          <w:rStyle w:val="Emphasis"/>
+          <w:rFonts w:ascii="Arial" w:eastAsia="Yu Gothic UI" w:hAnsi="Arial" w:cs="Arial"/>
+          <w:i w:val="0"/>
+          <w:sz w:val="26"/>
+          <w:szCs w:val="26"/>
+        </w:rPr>
+      </w:pPr>
+    </w:p>
+    <w:p>
+      <w:pPr>
+        <w:pStyle w:val="NoSpacing"/>
+        <w:rPr>
+          <w:rStyle w:val="Emphasis"/>
+          <w:rFonts w:ascii="Arial" w:eastAsia="Yu Gothic UI" w:hAnsi="Arial" w:cs="Arial"/>
+          <w:i w:val="0"/>
+          <w:sz w:val="26"/>
+          <w:szCs w:val="26"/>
+        </w:rPr>
+      </w:pPr>
+    </w:p>
+    <w:p>
+      <w:pPr>
+        <w:pStyle w:val="NoSpacing"/>
+        <w:rPr>
+          <w:rStyle w:val="Emphasis"/>
+          <w:rFonts w:ascii="Arial" w:eastAsia="Yu Gothic UI" w:hAnsi="Arial" w:cs="Arial"/>
+          <w:i w:val="0"/>
+          <w:sz w:val="26"/>
+          <w:szCs w:val="26"/>
+        </w:rPr>
+      </w:pPr>
+    </w:p>
+    <w:p>
+      <w:pPr>
+        <w:pStyle w:val="NoSpacing"/>
+        <w:rPr>
+          <w:rStyle w:val="Emphasis"/>
+          <w:rFonts w:ascii="Arial" w:eastAsia="Yu Gothic UI" w:hAnsi="Arial" w:cs="Arial"/>
+          <w:i w:val="0"/>
+          <w:sz w:val="26"/>
+          <w:szCs w:val="26"/>
+        </w:rPr>
+      </w:pPr>
+      <w:r>
+        <w:rPr>
+          <w:rStyle w:val="Emphasis"/>
+          <w:rFonts w:ascii="Arial" w:eastAsia="Yu Gothic UI" w:hAnsi="Arial" w:cs="Arial"/>
+          <w:i w:val="0"/>
+          <w:sz w:val="26"/>
+          <w:szCs w:val="26"/>
+        </w:rPr>
+        <w:lastRenderedPageBreak/>
+        <w:t xml:space="preserve">- Sử dụng package </w:t>
+      </w:r>
+      <w:r>
+        <w:rPr>
+          <w:rStyle w:val="Emphasis"/>
+          <w:rFonts w:ascii="Arial" w:eastAsia="Yu Gothic UI" w:hAnsi="Arial" w:cs="Arial"/>
+          <w:i w:val="0"/>
+          <w:sz w:val="26"/>
+          <w:szCs w:val="26"/>
+        </w:rPr>
+        <w:t>MaterialDesignThemes</w:t>
+      </w:r>
+      <w:r>
+        <w:rPr>
+          <w:rStyle w:val="Emphasis"/>
+          <w:rFonts w:ascii="Arial" w:eastAsia="Yu Gothic UI" w:hAnsi="Arial" w:cs="Arial"/>
+          <w:i w:val="0"/>
+          <w:sz w:val="26"/>
+          <w:szCs w:val="26"/>
+        </w:rPr>
+        <w:t xml:space="preserve">: </w:t>
+      </w:r>
+      <w:hyperlink r:id="rId6" w:history="1">
+        <w:r>
+          <w:rPr>
+            <w:rStyle w:val="Hyperlink"/>
+            <w:rFonts w:ascii="Arial" w:eastAsia="Yu Gothic UI" w:hAnsi="Arial" w:cs="Arial"/>
+            <w:sz w:val="26"/>
+            <w:szCs w:val="26"/>
+          </w:rPr>
+          <w:t>http://materialdesigninxaml.net/home</w:t>
+        </w:r>
+      </w:hyperlink>
+    </w:p>
+    <w:p>
+      <w:pPr>
+        <w:pStyle w:val="NoSpacing"/>
+        <w:rPr>
+          <w:rStyle w:val="Emphasis"/>
+          <w:rFonts w:ascii="Arial" w:eastAsia="Yu Gothic UI" w:hAnsi="Arial" w:cs="Arial"/>
+          <w:i w:val="0"/>
+          <w:sz w:val="26"/>
+          <w:szCs w:val="26"/>
+        </w:rPr>
+      </w:pPr>
+    </w:p>
+    <w:p>
+      <w:pPr>
+        <w:pStyle w:val="NoSpacing"/>
+        <w:rPr>
+          <w:rStyle w:val="Emphasis"/>
+          <w:rFonts w:ascii="Arial" w:eastAsia="Yu Gothic UI" w:hAnsi="Arial" w:cs="Arial"/>
+          <w:i w:val="0"/>
+          <w:sz w:val="26"/>
+          <w:szCs w:val="26"/>
+        </w:rPr>
+      </w:pPr>
+    </w:p>
+    <w:p>
+      <w:pPr>
+        <w:pStyle w:val="NoSpacing"/>
+        <w:rPr>
+          <w:rStyle w:val="Emphasis"/>
+          <w:rFonts w:ascii="Arial" w:eastAsia="Yu Gothic UI" w:hAnsi="Arial" w:cs="Arial"/>
+          <w:i w:val="0"/>
+          <w:sz w:val="26"/>
+          <w:szCs w:val="26"/>
+        </w:rPr>
+      </w:pPr>
+    </w:p>
+    <w:p>
+      <w:pPr>
+        <w:pStyle w:val="NoSpacing"/>
+        <w:rPr>
+          <w:rStyle w:val="Emphasis"/>
+          <w:rFonts w:ascii="Arial" w:eastAsia="Yu Gothic UI" w:hAnsi="Arial" w:cs="Arial"/>
+          <w:i w:val="0"/>
+          <w:sz w:val="26"/>
+          <w:szCs w:val="26"/>
+        </w:rPr>
+      </w:pPr>
+    </w:p>
+    <w:p>
+      <w:pPr>
+        <w:pStyle w:val="NoSpacing"/>
+        <w:rPr>
+          <w:rStyle w:val="Emphasis"/>
+          <w:rFonts w:ascii="Arial" w:eastAsia="Yu Gothic UI" w:hAnsi="Arial" w:cs="Arial"/>
+          <w:i w:val="0"/>
+          <w:sz w:val="26"/>
+          <w:szCs w:val="26"/>
+        </w:rPr>
+      </w:pPr>
+    </w:p>
+    <w:p>
+      <w:pPr>
+        <w:pStyle w:val="NoSpacing"/>
+        <w:rPr>
+          <w:rStyle w:val="Emphasis"/>
+          <w:rFonts w:ascii="Arial" w:eastAsia="Yu Gothic UI" w:hAnsi="Arial" w:cs="Arial"/>
+          <w:i w:val="0"/>
+          <w:sz w:val="26"/>
+          <w:szCs w:val="26"/>
+        </w:rPr>
+      </w:pPr>
+    </w:p>
+    <w:p>
+      <w:pPr>
+        <w:pStyle w:val="NoSpacing"/>
+        <w:rPr>
+          <w:rStyle w:val="Emphasis"/>
+          <w:rFonts w:ascii="Arial" w:eastAsia="Yu Gothic UI" w:hAnsi="Arial" w:cs="Arial"/>
+          <w:i w:val="0"/>
+          <w:sz w:val="26"/>
+          <w:szCs w:val="26"/>
+        </w:rPr>
+      </w:pPr>
+    </w:p>
+    <w:p>
+      <w:pPr>
+        <w:pStyle w:val="NoSpacing"/>
+        <w:rPr>
+          <w:rStyle w:val="Emphasis"/>
+          <w:rFonts w:ascii="Arial" w:eastAsia="Yu Gothic UI" w:hAnsi="Arial" w:cs="Arial"/>
+          <w:i w:val="0"/>
+          <w:sz w:val="26"/>
+          <w:szCs w:val="26"/>
+        </w:rPr>
+      </w:pPr>
+    </w:p>
+    <w:p>
+      <w:pPr>
+        <w:pStyle w:val="NoSpacing"/>
+        <w:rPr>
+          <w:rStyle w:val="Emphasis"/>
+          <w:rFonts w:ascii="Arial" w:eastAsia="Yu Gothic UI" w:hAnsi="Arial" w:cs="Arial"/>
+          <w:i w:val="0"/>
+          <w:sz w:val="26"/>
+          <w:szCs w:val="26"/>
+        </w:rPr>
+      </w:pPr>
+    </w:p>
+    <w:p>
+      <w:pPr>
+        <w:pStyle w:val="NoSpacing"/>
+        <w:rPr>
+          <w:rStyle w:val="Emphasis"/>
+          <w:rFonts w:ascii="Arial" w:eastAsia="Yu Gothic UI" w:hAnsi="Arial" w:cs="Arial"/>
+          <w:i w:val="0"/>
+          <w:sz w:val="26"/>
+          <w:szCs w:val="26"/>
+        </w:rPr>
+      </w:pPr>
+    </w:p>
+    <w:p>
+      <w:pPr>
+        <w:pStyle w:val="NoSpacing"/>
+        <w:rPr>
+          <w:rStyle w:val="Emphasis"/>
+          <w:rFonts w:ascii="Arial" w:eastAsia="Yu Gothic UI" w:hAnsi="Arial" w:cs="Arial"/>
+          <w:i w:val="0"/>
+          <w:sz w:val="26"/>
+          <w:szCs w:val="26"/>
+        </w:rPr>
+      </w:pPr>
+    </w:p>
+    <w:p>
+      <w:pPr>
+        <w:pStyle w:val="NoSpacing"/>
+        <w:rPr>
+          <w:rStyle w:val="Emphasis"/>
+          <w:rFonts w:ascii="Arial" w:eastAsia="Yu Gothic UI" w:hAnsi="Arial" w:cs="Arial"/>
+          <w:i w:val="0"/>
+          <w:sz w:val="26"/>
+          <w:szCs w:val="26"/>
+        </w:rPr>
+      </w:pPr>
+    </w:p>
+    <w:p>
+      <w:pPr>
+        <w:pStyle w:val="NoSpacing"/>
+        <w:rPr>
+          <w:rStyle w:val="Emphasis"/>
+          <w:rFonts w:ascii="Arial" w:eastAsia="Yu Gothic UI" w:hAnsi="Arial" w:cs="Arial"/>
+          <w:i w:val="0"/>
+          <w:sz w:val="26"/>
+          <w:szCs w:val="26"/>
+        </w:rPr>
+      </w:pPr>
+    </w:p>
+    <w:p>
+      <w:pPr>
+        <w:pStyle w:val="NoSpacing"/>
+        <w:rPr>
+          <w:rStyle w:val="Emphasis"/>
+          <w:rFonts w:ascii="Arial" w:eastAsia="Yu Gothic UI" w:hAnsi="Arial" w:cs="Arial"/>
+          <w:i w:val="0"/>
+          <w:sz w:val="26"/>
+          <w:szCs w:val="26"/>
+        </w:rPr>
+      </w:pPr>
+    </w:p>
+    <w:p>
+      <w:pPr>
+        <w:pStyle w:val="NoSpacing"/>
+        <w:rPr>
+          <w:rStyle w:val="Emphasis"/>
+          <w:rFonts w:ascii="Arial" w:eastAsia="Yu Gothic UI" w:hAnsi="Arial" w:cs="Arial"/>
+          <w:i w:val="0"/>
+          <w:sz w:val="26"/>
+          <w:szCs w:val="26"/>
+        </w:rPr>
+      </w:pPr>
+    </w:p>
+    <w:p>
+      <w:pPr>
+        <w:pStyle w:val="NoSpacing"/>
+        <w:rPr>
+          <w:rStyle w:val="Emphasis"/>
+          <w:rFonts w:ascii="Arial" w:eastAsia="Yu Gothic UI" w:hAnsi="Arial" w:cs="Arial"/>
+          <w:i w:val="0"/>
+          <w:sz w:val="26"/>
+          <w:szCs w:val="26"/>
+        </w:rPr>
+      </w:pPr>
+    </w:p>
+    <w:p>
+      <w:pPr>
+        <w:pStyle w:val="NoSpacing"/>
+        <w:rPr>
+          <w:rStyle w:val="Emphasis"/>
+          <w:rFonts w:ascii="Arial" w:eastAsia="Yu Gothic UI" w:hAnsi="Arial" w:cs="Arial"/>
+          <w:i w:val="0"/>
+          <w:sz w:val="26"/>
+          <w:szCs w:val="26"/>
+        </w:rPr>
+      </w:pPr>
+    </w:p>
+    <w:p>
+      <w:pPr>
+        <w:pStyle w:val="NoSpacing"/>
+        <w:rPr>
+          <w:rStyle w:val="Emphasis"/>
+          <w:rFonts w:ascii="Arial" w:eastAsia="Yu Gothic UI" w:hAnsi="Arial" w:cs="Arial"/>
+          <w:i w:val="0"/>
+          <w:sz w:val="26"/>
+          <w:szCs w:val="26"/>
+        </w:rPr>
+      </w:pPr>
+    </w:p>
+    <w:p>
+      <w:pPr>
+        <w:pStyle w:val="NoSpacing"/>
+        <w:rPr>
+          <w:rStyle w:val="Emphasis"/>
+          <w:rFonts w:ascii="Arial" w:eastAsia="Yu Gothic UI" w:hAnsi="Arial" w:cs="Arial"/>
+          <w:i w:val="0"/>
+          <w:sz w:val="26"/>
+          <w:szCs w:val="26"/>
+        </w:rPr>
+      </w:pPr>
+    </w:p>
+    <w:p>
+      <w:pPr>
+        <w:pStyle w:val="NoSpacing"/>
+        <w:rPr>
+          <w:rStyle w:val="Emphasis"/>
+          <w:rFonts w:ascii="Arial" w:eastAsia="Yu Gothic UI" w:hAnsi="Arial" w:cs="Arial"/>
+          <w:i w:val="0"/>
+          <w:sz w:val="26"/>
+          <w:szCs w:val="26"/>
+        </w:rPr>
+      </w:pPr>
+    </w:p>
+    <w:p>
+      <w:pPr>
+        <w:pStyle w:val="NoSpacing"/>
+        <w:rPr>
+          <w:rStyle w:val="Emphasis"/>
+          <w:rFonts w:ascii="Arial" w:eastAsia="Yu Gothic UI" w:hAnsi="Arial" w:cs="Arial"/>
+          <w:i w:val="0"/>
+          <w:sz w:val="26"/>
+          <w:szCs w:val="26"/>
+        </w:rPr>
+      </w:pPr>
+    </w:p>
+    <w:p>
+      <w:pPr>
+        <w:pStyle w:val="NoSpacing"/>
+        <w:rPr>
+          <w:rStyle w:val="Emphasis"/>
+          <w:rFonts w:ascii="Arial" w:eastAsia="Yu Gothic UI" w:hAnsi="Arial" w:cs="Arial"/>
+          <w:i w:val="0"/>
+          <w:sz w:val="26"/>
+          <w:szCs w:val="26"/>
+        </w:rPr>
+      </w:pPr>
+    </w:p>
+    <w:p>
+      <w:pPr>
+        <w:pStyle w:val="NoSpacing"/>
+        <w:rPr>
+          <w:rStyle w:val="Emphasis"/>
+          <w:rFonts w:ascii="Arial" w:eastAsia="Yu Gothic UI" w:hAnsi="Arial" w:cs="Arial"/>
+          <w:i w:val="0"/>
+          <w:sz w:val="26"/>
+          <w:szCs w:val="26"/>
+        </w:rPr>
+      </w:pPr>
+    </w:p>
+    <w:p>
+      <w:pPr>
+        <w:pStyle w:val="NoSpacing"/>
+        <w:rPr>
+          <w:rStyle w:val="Emphasis"/>
+          <w:rFonts w:ascii="Arial" w:eastAsia="Yu Gothic UI" w:hAnsi="Arial" w:cs="Arial"/>
+          <w:i w:val="0"/>
+          <w:sz w:val="26"/>
+          <w:szCs w:val="26"/>
+        </w:rPr>
+      </w:pPr>
+    </w:p>
+    <w:p>
+      <w:pPr>
+        <w:pStyle w:val="NoSpacing"/>
+        <w:rPr>
+          <w:rStyle w:val="Emphasis"/>
+          <w:rFonts w:ascii="Arial" w:eastAsia="Yu Gothic UI" w:hAnsi="Arial" w:cs="Arial"/>
+          <w:i w:val="0"/>
+          <w:sz w:val="26"/>
+          <w:szCs w:val="26"/>
+        </w:rPr>
+      </w:pPr>
+    </w:p>
+    <w:p>
+      <w:pPr>
+        <w:pStyle w:val="NoSpacing"/>
+        <w:rPr>
+          <w:rStyle w:val="Emphasis"/>
+          <w:rFonts w:ascii="Arial" w:eastAsia="Yu Gothic UI" w:hAnsi="Arial" w:cs="Arial"/>
+          <w:i w:val="0"/>
+          <w:sz w:val="26"/>
+          <w:szCs w:val="26"/>
+        </w:rPr>
+      </w:pPr>
+    </w:p>
+    <w:p>
+      <w:pPr>
+        <w:pStyle w:val="NoSpacing"/>
+        <w:rPr>
+          <w:rStyle w:val="Emphasis"/>
+          <w:rFonts w:ascii="Arial" w:eastAsia="Yu Gothic UI" w:hAnsi="Arial" w:cs="Arial"/>
+          <w:i w:val="0"/>
+          <w:sz w:val="26"/>
+          <w:szCs w:val="26"/>
+        </w:rPr>
+      </w:pPr>
+    </w:p>
+    <w:p>
+      <w:pPr>
+        <w:pStyle w:val="NoSpacing"/>
+        <w:rPr>
+          <w:rStyle w:val="Emphasis"/>
+          <w:rFonts w:ascii="Arial" w:eastAsia="Yu Gothic UI" w:hAnsi="Arial" w:cs="Arial"/>
+          <w:i w:val="0"/>
+          <w:sz w:val="26"/>
+          <w:szCs w:val="26"/>
+        </w:rPr>
+      </w:pPr>
+    </w:p>
+    <w:p>
+      <w:pPr>
+        <w:pStyle w:val="NoSpacing"/>
+        <w:rPr>
+          <w:rStyle w:val="Emphasis"/>
+          <w:rFonts w:ascii="Arial" w:eastAsia="Yu Gothic UI" w:hAnsi="Arial" w:cs="Arial"/>
+          <w:i w:val="0"/>
+          <w:sz w:val="26"/>
+          <w:szCs w:val="26"/>
+        </w:rPr>
+      </w:pPr>
+    </w:p>
+    <w:p>
+      <w:pPr>
+        <w:pStyle w:val="NoSpacing"/>
+        <w:rPr>
+          <w:rStyle w:val="Emphasis"/>
+          <w:rFonts w:ascii="Arial" w:eastAsia="Yu Gothic UI" w:hAnsi="Arial" w:cs="Arial"/>
+          <w:i w:val="0"/>
+          <w:sz w:val="26"/>
+          <w:szCs w:val="26"/>
+        </w:rPr>
+      </w:pPr>
+    </w:p>
+    <w:p>
+      <w:pPr>
+        <w:pStyle w:val="NoSpacing"/>
+        <w:rPr>
+          <w:rStyle w:val="Emphasis"/>
+          <w:rFonts w:ascii="Arial" w:eastAsia="Yu Gothic UI" w:hAnsi="Arial" w:cs="Arial"/>
+          <w:i w:val="0"/>
+          <w:sz w:val="26"/>
+          <w:szCs w:val="26"/>
+        </w:rPr>
+      </w:pPr>
+    </w:p>
+    <w:p>
+      <w:pPr>
+        <w:pStyle w:val="NoSpacing"/>
+        <w:rPr>
+          <w:rStyle w:val="Emphasis"/>
+          <w:rFonts w:ascii="Arial" w:eastAsia="Yu Gothic UI" w:hAnsi="Arial" w:cs="Arial"/>
+          <w:i w:val="0"/>
+          <w:sz w:val="26"/>
+          <w:szCs w:val="26"/>
+        </w:rPr>
+      </w:pPr>
+    </w:p>
+    <w:p>
+      <w:pPr>
+        <w:pStyle w:val="NoSpacing"/>
+        <w:rPr>
+          <w:rStyle w:val="Emphasis"/>
+          <w:rFonts w:ascii="Arial" w:eastAsia="Yu Gothic UI" w:hAnsi="Arial" w:cs="Arial"/>
+          <w:i w:val="0"/>
+          <w:sz w:val="26"/>
+          <w:szCs w:val="26"/>
+        </w:rPr>
+      </w:pPr>
+    </w:p>
+    <w:p>
+      <w:pPr>
+        <w:pStyle w:val="NoSpacing"/>
+        <w:rPr>
+          <w:rStyle w:val="Emphasis"/>
+          <w:rFonts w:ascii="Arial" w:eastAsia="Yu Gothic UI" w:hAnsi="Arial" w:cs="Arial"/>
+          <w:i w:val="0"/>
+          <w:sz w:val="26"/>
+          <w:szCs w:val="26"/>
+        </w:rPr>
+      </w:pPr>
+    </w:p>
+    <w:p>
+      <w:pPr>
+        <w:pStyle w:val="NoSpacing"/>
+        <w:rPr>
+          <w:rStyle w:val="Emphasis"/>
+          <w:rFonts w:ascii="Arial" w:eastAsia="Yu Gothic UI" w:hAnsi="Arial" w:cs="Arial"/>
+          <w:i w:val="0"/>
+          <w:sz w:val="26"/>
+          <w:szCs w:val="26"/>
+        </w:rPr>
+      </w:pPr>
+    </w:p>
+    <w:p>
+      <w:pPr>
+        <w:pStyle w:val="NoSpacing"/>
+        <w:rPr>
+          <w:rStyle w:val="Emphasis"/>
+          <w:rFonts w:ascii="Arial" w:eastAsia="Yu Gothic UI" w:hAnsi="Arial" w:cs="Arial"/>
+          <w:i w:val="0"/>
+          <w:sz w:val="26"/>
+          <w:szCs w:val="26"/>
+        </w:rPr>
+      </w:pPr>
+    </w:p>
+    <w:p>
+      <w:pPr>
+        <w:pStyle w:val="NoSpacing"/>
+        <w:rPr>
+          <w:rStyle w:val="Emphasis"/>
+          <w:rFonts w:ascii="Arial" w:eastAsia="Yu Gothic UI" w:hAnsi="Arial" w:cs="Arial"/>
+          <w:i w:val="0"/>
+          <w:sz w:val="26"/>
+          <w:szCs w:val="26"/>
+        </w:rPr>
+      </w:pPr>
+    </w:p>
+    <w:p>
+      <w:pPr>
+        <w:pStyle w:val="NoSpacing"/>
+        <w:rPr>
+          <w:rStyle w:val="Emphasis"/>
+          <w:rFonts w:ascii="Arial" w:eastAsia="Yu Gothic UI" w:hAnsi="Arial" w:cs="Arial"/>
+          <w:i w:val="0"/>
+          <w:sz w:val="26"/>
+          <w:szCs w:val="26"/>
+        </w:rPr>
+      </w:pPr>
+    </w:p>
+    <w:p>
+      <w:pPr>
+        <w:pStyle w:val="NoSpacing"/>
+        <w:rPr>
+          <w:rStyle w:val="Emphasis"/>
+          <w:rFonts w:ascii="Arial" w:eastAsia="Yu Gothic UI" w:hAnsi="Arial" w:cs="Arial"/>
+          <w:i w:val="0"/>
+          <w:sz w:val="26"/>
+          <w:szCs w:val="26"/>
+        </w:rPr>
+      </w:pPr>
+    </w:p>
+    <w:p>
+      <w:pPr>
+        <w:pStyle w:val="NoSpacing"/>
+        <w:rPr>
+          <w:rStyle w:val="Emphasis"/>
+          <w:rFonts w:ascii="Arial" w:eastAsia="Yu Gothic UI" w:hAnsi="Arial" w:cs="Arial"/>
+          <w:i w:val="0"/>
+          <w:sz w:val="26"/>
+          <w:szCs w:val="26"/>
+        </w:rPr>
+      </w:pPr>
+    </w:p>
+    <w:p>
+      <w:pPr>
+        <w:pStyle w:val="NoSpacing"/>
+        <w:rPr>
+          <w:rStyle w:val="Emphasis"/>
+          <w:rFonts w:ascii="Arial" w:eastAsia="Yu Gothic UI" w:hAnsi="Arial" w:cs="Arial"/>
+          <w:i w:val="0"/>
+          <w:sz w:val="26"/>
+          <w:szCs w:val="26"/>
+        </w:rPr>
+      </w:pPr>
+    </w:p>
+    <w:p>
+      <w:pPr>
+        <w:pStyle w:val="NoSpacing"/>
+        <w:rPr>
+          <w:rStyle w:val="Emphasis"/>
+          <w:rFonts w:ascii="Arial" w:eastAsia="Yu Gothic UI" w:hAnsi="Arial" w:cs="Arial"/>
+          <w:i w:val="0"/>
+          <w:sz w:val="26"/>
+          <w:szCs w:val="26"/>
+        </w:rPr>
+      </w:pPr>
+    </w:p>
+    <w:p>
+      <w:pPr>
+        <w:pStyle w:val="NoSpacing"/>
+        <w:jc w:val="center"/>
+        <w:rPr>
+          <w:rStyle w:val="Emphasis"/>
+          <w:rFonts w:ascii="Arial" w:eastAsia="Yu Gothic UI" w:hAnsi="Arial" w:cs="Arial"/>
+          <w:i w:val="0"/>
+          <w:sz w:val="60"/>
+          <w:szCs w:val="60"/>
+        </w:rPr>
+      </w:pPr>
+      <w:r>
+        <w:rPr>
+          <w:rStyle w:val="Emphasis"/>
+          <w:rFonts w:ascii="Arial" w:eastAsia="Yu Gothic UI" w:hAnsi="Arial" w:cs="Arial"/>
+          <w:i w:val="0"/>
+          <w:sz w:val="60"/>
+          <w:szCs w:val="60"/>
+        </w:rPr>
+        <w:lastRenderedPageBreak/>
+        <w:t>Mô hình MVVM</w:t>
+      </w:r>
+    </w:p>
+    <w:p>
+      <w:pPr>
+        <w:pStyle w:val="NoSpacing"/>
+        <w:rPr>
+          <w:rStyle w:val="Emphasis"/>
+          <w:rFonts w:ascii="Arial" w:eastAsia="Yu Gothic UI" w:hAnsi="Arial" w:cs="Arial"/>
+          <w:i w:val="0"/>
+          <w:sz w:val="26"/>
+          <w:szCs w:val="26"/>
+        </w:rPr>
+      </w:pPr>
+      <w:r>
+        <w:rPr>
+          <w:noProof/>
+        </w:rPr>
+        <w:drawing>
+          <wp:inline distT="0" distB="0" distL="0" distR="0">
+            <wp:extent cx="5943600" cy="2052291"/>
+            <wp:effectExtent l="0" t="0" r="0" b="5715"/>
+            <wp:docPr id="1" name="Picture 1" descr="https://images.viblo.asia/7c3c0345-df49-4ca6-9114-1265e964f7fb.jpg"/>
+            <wp:cNvGraphicFramePr>
+              <a:graphicFrameLocks xmlns:a="http://schemas.openxmlformats.org/drawingml/2006/main" noChangeAspect="1"/>
+            </wp:cNvGraphicFramePr>
+            <a:graphic xmlns:a="http://schemas.openxmlformats.org/drawingml/2006/main">
+              <a:graphicData uri="http://schemas.openxmlformats.org/drawingml/2006/picture">
+                <pic:pic xmlns:pic="http://schemas.openxmlformats.org/drawingml/2006/picture">
+                  <pic:nvPicPr>
+                    <pic:cNvPr id="0" name="Picture 1" descr="https://images.viblo.asia/7c3c0345-df49-4ca6-9114-1265e964f7fb.jpg"/>
+                    <pic:cNvPicPr>
+                      <a:picLocks noChangeAspect="1" noChangeArrowheads="1"/>
+                    </pic:cNvPicPr>
+                  </pic:nvPicPr>
+                  <pic:blipFill>
+                    <a:blip r:embed="rId7">
+                      <a:extLst>
+                        <a:ext uri="{28A0092B-C50C-407E-A947-70E740481C1C}">
+                          <a14:useLocalDpi xmlns:a14="http://schemas.microsoft.com/office/drawing/2010/main" val="0"/>
+                        </a:ext>
+                      </a:extLst>
+                    </a:blip>
+                    <a:srcRect/>
+                    <a:stretch>
+                      <a:fillRect/>
+                    </a:stretch>
+                  </pic:blipFill>
+                  <pic:spPr bwMode="auto">
+                    <a:xfrm>
+                      <a:off x="0" y="0"/>
+                      <a:ext cx="5943600" cy="2052291"/>
+                    </a:xfrm>
+                    <a:prstGeom prst="rect">
+                      <a:avLst/>
+                    </a:prstGeom>
+                    <a:noFill/>
+                    <a:ln>
+                      <a:noFill/>
+                    </a:ln>
+                  </pic:spPr>
+                </pic:pic>
+              </a:graphicData>
+            </a:graphic>
+          </wp:inline>
+        </w:drawing>
+      </w:r>
+    </w:p>
+    <w:p>
+      <w:pPr>
+        <w:pStyle w:val="NoSpacing"/>
+        <w:rPr>
+          <w:rStyle w:val="Emphasis"/>
+          <w:rFonts w:ascii="Arial" w:eastAsia="Yu Gothic UI" w:hAnsi="Arial" w:cs="Arial"/>
+          <w:i w:val="0"/>
+          <w:sz w:val="26"/>
+          <w:szCs w:val="26"/>
+        </w:rPr>
+      </w:pPr>
       <w:bookmarkStart w:id="0" w:name="_GoBack"/>
       <w:bookmarkEnd w:id="0"/>
     </w:p>
@@ -1843,14 +2854,81 @@
       </w:pPr>
       <w:r>
         <w:rPr>
-          <w:rStyle w:val="Emphasis"/>
-          <w:rFonts w:ascii="Arial" w:eastAsia="Yu Gothic UI" w:hAnsi="Arial" w:cs="Arial"/>
-          <w:i w:val="0"/>
-          <w:sz w:val="26"/>
-          <w:szCs w:val="26"/>
-        </w:rPr>
-        <w:t>+ Report view update every time table changed</w:t>
-      </w:r>
+          <w:noProof/>
+        </w:rPr>
+        <w:drawing>
+          <wp:inline distT="0" distB="0" distL="0" distR="0">
+            <wp:extent cx="5943600" cy="1798791"/>
+            <wp:effectExtent l="0" t="0" r="0" b="0"/>
+            <wp:docPr id="2" name="Picture 2" descr="https://images.viblo.asia/52a8cf0b-b5fb-457b-967f-ce406975b2d0.png"/>
+            <wp:cNvGraphicFramePr>
+              <a:graphicFrameLocks xmlns:a="http://schemas.openxmlformats.org/drawingml/2006/main" noChangeAspect="1"/>
+            </wp:cNvGraphicFramePr>
+            <a:graphic xmlns:a="http://schemas.openxmlformats.org/drawingml/2006/main">
+              <a:graphicData uri="http://schemas.openxmlformats.org/drawingml/2006/picture">
+                <pic:pic xmlns:pic="http://schemas.openxmlformats.org/drawingml/2006/picture">
+                  <pic:nvPicPr>
+                    <pic:cNvPr id="0" name="Picture 3" descr="https://images.viblo.asia/52a8cf0b-b5fb-457b-967f-ce406975b2d0.png"/>
+                    <pic:cNvPicPr>
+                      <a:picLocks noChangeAspect="1" noChangeArrowheads="1"/>
+                    </pic:cNvPicPr>
+                  </pic:nvPicPr>
+                  <pic:blipFill>
+                    <a:blip r:embed="rId8">
+                      <a:extLst>
+                        <a:ext uri="{28A0092B-C50C-407E-A947-70E740481C1C}">
+                          <a14:useLocalDpi xmlns:a14="http://schemas.microsoft.com/office/drawing/2010/main" val="0"/>
+                        </a:ext>
+                      </a:extLst>
+                    </a:blip>
+                    <a:srcRect/>
+                    <a:stretch>
+                      <a:fillRect/>
+                    </a:stretch>
+                  </pic:blipFill>
+                  <pic:spPr bwMode="auto">
+                    <a:xfrm>
+                      <a:off x="0" y="0"/>
+                      <a:ext cx="5943600" cy="1798791"/>
+                    </a:xfrm>
+                    <a:prstGeom prst="rect">
+                      <a:avLst/>
+                    </a:prstGeom>
+                    <a:noFill/>
+                    <a:ln>
+                      <a:noFill/>
+                    </a:ln>
+                  </pic:spPr>
+                </pic:pic>
+              </a:graphicData>
+            </a:graphic>
+          </wp:inline>
+        </w:drawing>
+      </w:r>
+    </w:p>
+    <w:p>
+      <w:pPr>
+        <w:pStyle w:val="NoSpacing"/>
+        <w:rPr>
+          <w:rStyle w:val="Emphasis"/>
+          <w:rFonts w:ascii="Arial" w:eastAsia="Yu Gothic UI" w:hAnsi="Arial" w:cs="Arial"/>
+          <w:i w:val="0"/>
+          <w:sz w:val="26"/>
+          <w:szCs w:val="26"/>
+        </w:rPr>
+      </w:pPr>
+    </w:p>
+    <w:p>
+      <w:pPr>
+        <w:pStyle w:val="NoSpacing"/>
+        <w:rPr>
+          <w:rStyle w:val="Emphasis"/>
+          <w:rFonts w:ascii="Arial" w:eastAsia="Yu Gothic UI" w:hAnsi="Arial" w:cs="Arial"/>
+          <w:i w:val="0"/>
+          <w:sz w:val="26"/>
+          <w:szCs w:val="26"/>
+        </w:rPr>
+      </w:pPr>
     </w:p>
     <w:p>
       <w:pPr>
@@ -2248,6 +3326,47 @@
       <w:iCs/>
     </w:rPr>
   </w:style>
+  <w:style w:type="character" w:styleId="Hyperlink">
+    <w:name w:val="Hyperlink"/>
+    <w:basedOn w:val="DefaultParagraphFont"/>
+    <w:uiPriority w:val="99"/>
+    <w:unhideWhenUsed/>
+    <w:rsid w:val="006E4343"/>
+    <w:rPr>
+      <w:color w:val="0000FF" w:themeColor="hyperlink"/>
+      <w:u w:val="single"/>
+    </w:rPr>
+  </w:style>
+  <w:style w:type="paragraph" w:styleId="BalloonText">
+    <w:name w:val="Balloon Text"/>
+    <w:basedOn w:val="Normal"/>
+    <w:link w:val="BalloonTextChar"/>
+    <w:uiPriority w:val="99"/>
+    <w:semiHidden/>
+    <w:unhideWhenUsed/>
+    <w:rsid w:val="00296FDD"/>
+    <w:pPr>
+      <w:spacing w:after="0" w:line="240" w:lineRule="auto"/>
+    </w:pPr>
+    <w:rPr>
+      <w:rFonts w:ascii="Tahoma" w:hAnsi="Tahoma" w:cs="Tahoma"/>
+      <w:sz w:val="16"/>
+      <w:szCs w:val="16"/>
+    </w:rPr>
+  </w:style>
+  <w:style w:type="character" w:customStyle="1" w:styleId="BalloonTextChar">
+    <w:name w:val="Balloon Text Char"/>
+    <w:basedOn w:val="DefaultParagraphFont"/>
+    <w:link w:val="BalloonText"/>
+    <w:uiPriority w:val="99"/>
+    <w:semiHidden/>
+    <w:rsid w:val="00296FDD"/>
+    <w:rPr>
+      <w:rFonts w:ascii="Tahoma" w:hAnsi="Tahoma" w:cs="Tahoma"/>
+      <w:sz w:val="16"/>
+      <w:szCs w:val="16"/>
+    </w:rPr>
+  </w:style>
 </w:styles>
 </file>
 
@@ -2467,6 +3586,47 @@
     <w:rPr>
       <w:i/>
       <w:iCs/>
+    </w:rPr>
+  </w:style>
+  <w:style w:type="character" w:styleId="Hyperlink">
+    <w:name w:val="Hyperlink"/>
+    <w:basedOn w:val="DefaultParagraphFont"/>
+    <w:uiPriority w:val="99"/>
+    <w:unhideWhenUsed/>
+    <w:rsid w:val="006E4343"/>
+    <w:rPr>
+      <w:color w:val="0000FF" w:themeColor="hyperlink"/>
+      <w:u w:val="single"/>
+    </w:rPr>
+  </w:style>
+  <w:style w:type="paragraph" w:styleId="BalloonText">
+    <w:name w:val="Balloon Text"/>
+    <w:basedOn w:val="Normal"/>
+    <w:link w:val="BalloonTextChar"/>
+    <w:uiPriority w:val="99"/>
+    <w:semiHidden/>
+    <w:unhideWhenUsed/>
+    <w:rsid w:val="00296FDD"/>
+    <w:pPr>
+      <w:spacing w:after="0" w:line="240" w:lineRule="auto"/>
+    </w:pPr>
+    <w:rPr>
+      <w:rFonts w:ascii="Tahoma" w:hAnsi="Tahoma" w:cs="Tahoma"/>
+      <w:sz w:val="16"/>
+      <w:szCs w:val="16"/>
+    </w:rPr>
+  </w:style>
+  <w:style w:type="character" w:customStyle="1" w:styleId="BalloonTextChar">
+    <w:name w:val="Balloon Text Char"/>
+    <w:basedOn w:val="DefaultParagraphFont"/>
+    <w:link w:val="BalloonText"/>
+    <w:uiPriority w:val="99"/>
+    <w:semiHidden/>
+    <w:rsid w:val="00296FDD"/>
+    <w:rPr>
+      <w:rFonts w:ascii="Tahoma" w:hAnsi="Tahoma" w:cs="Tahoma"/>
+      <w:sz w:val="16"/>
+      <w:szCs w:val="16"/>
     </w:rPr>
   </w:style>
 </w:styles>

</xml_diff>

<commit_message>
Quản lý kho (WPF-MVVM) From bài 4
</commit_message>
<xml_diff>
--- a/Document.docx
+++ b/Document.docx
@@ -2838,8 +2838,6 @@
           <w:szCs w:val="26"/>
         </w:rPr>
       </w:pPr>
-      <w:bookmarkStart w:id="0" w:name="_GoBack"/>
-      <w:bookmarkEnd w:id="0"/>
     </w:p>
     <w:p>
       <w:pPr>
@@ -2905,6 +2903,424 @@
           </wp:inline>
         </w:drawing>
       </w:r>
+    </w:p>
+    <w:p>
+      <w:pPr>
+        <w:pStyle w:val="NoSpacing"/>
+        <w:rPr>
+          <w:rStyle w:val="Emphasis"/>
+          <w:rFonts w:ascii="Arial" w:eastAsia="Yu Gothic UI" w:hAnsi="Arial" w:cs="Arial"/>
+          <w:i w:val="0"/>
+          <w:sz w:val="26"/>
+          <w:szCs w:val="26"/>
+        </w:rPr>
+      </w:pPr>
+    </w:p>
+    <w:p>
+      <w:pPr>
+        <w:pStyle w:val="NoSpacing"/>
+        <w:rPr>
+          <w:rStyle w:val="Emphasis"/>
+          <w:rFonts w:ascii="Arial" w:eastAsia="Yu Gothic UI" w:hAnsi="Arial" w:cs="Arial"/>
+          <w:i w:val="0"/>
+          <w:sz w:val="26"/>
+          <w:szCs w:val="26"/>
+        </w:rPr>
+      </w:pPr>
+    </w:p>
+    <w:p>
+      <w:pPr>
+        <w:pStyle w:val="NoSpacing"/>
+        <w:rPr>
+          <w:rStyle w:val="Emphasis"/>
+          <w:rFonts w:ascii="Arial" w:eastAsia="Yu Gothic UI" w:hAnsi="Arial" w:cs="Arial"/>
+          <w:i w:val="0"/>
+          <w:sz w:val="26"/>
+          <w:szCs w:val="26"/>
+        </w:rPr>
+      </w:pPr>
+    </w:p>
+    <w:p>
+      <w:pPr>
+        <w:pStyle w:val="NoSpacing"/>
+        <w:rPr>
+          <w:rStyle w:val="Emphasis"/>
+          <w:rFonts w:ascii="Arial" w:eastAsia="Yu Gothic UI" w:hAnsi="Arial" w:cs="Arial"/>
+          <w:i w:val="0"/>
+          <w:sz w:val="26"/>
+          <w:szCs w:val="26"/>
+        </w:rPr>
+      </w:pPr>
+    </w:p>
+    <w:p>
+      <w:pPr>
+        <w:pStyle w:val="NoSpacing"/>
+        <w:rPr>
+          <w:rStyle w:val="Emphasis"/>
+          <w:rFonts w:ascii="Arial" w:eastAsia="Yu Gothic UI" w:hAnsi="Arial" w:cs="Arial"/>
+          <w:i w:val="0"/>
+          <w:sz w:val="26"/>
+          <w:szCs w:val="26"/>
+        </w:rPr>
+      </w:pPr>
+    </w:p>
+    <w:p>
+      <w:pPr>
+        <w:pStyle w:val="NoSpacing"/>
+        <w:rPr>
+          <w:rStyle w:val="Emphasis"/>
+          <w:rFonts w:ascii="Arial" w:eastAsia="Yu Gothic UI" w:hAnsi="Arial" w:cs="Arial"/>
+          <w:i w:val="0"/>
+          <w:sz w:val="26"/>
+          <w:szCs w:val="26"/>
+        </w:rPr>
+      </w:pPr>
+    </w:p>
+    <w:p>
+      <w:pPr>
+        <w:pStyle w:val="NoSpacing"/>
+        <w:rPr>
+          <w:rStyle w:val="Emphasis"/>
+          <w:rFonts w:ascii="Arial" w:eastAsia="Yu Gothic UI" w:hAnsi="Arial" w:cs="Arial"/>
+          <w:i w:val="0"/>
+          <w:sz w:val="26"/>
+          <w:szCs w:val="26"/>
+        </w:rPr>
+      </w:pPr>
+    </w:p>
+    <w:p>
+      <w:pPr>
+        <w:pStyle w:val="NoSpacing"/>
+        <w:rPr>
+          <w:rStyle w:val="Emphasis"/>
+          <w:rFonts w:ascii="Arial" w:eastAsia="Yu Gothic UI" w:hAnsi="Arial" w:cs="Arial"/>
+          <w:i w:val="0"/>
+          <w:sz w:val="26"/>
+          <w:szCs w:val="26"/>
+        </w:rPr>
+      </w:pPr>
+    </w:p>
+    <w:p>
+      <w:pPr>
+        <w:pStyle w:val="NoSpacing"/>
+        <w:rPr>
+          <w:rStyle w:val="Emphasis"/>
+          <w:rFonts w:ascii="Arial" w:eastAsia="Yu Gothic UI" w:hAnsi="Arial" w:cs="Arial"/>
+          <w:i w:val="0"/>
+          <w:sz w:val="26"/>
+          <w:szCs w:val="26"/>
+        </w:rPr>
+      </w:pPr>
+    </w:p>
+    <w:p>
+      <w:pPr>
+        <w:pStyle w:val="NoSpacing"/>
+        <w:rPr>
+          <w:rStyle w:val="Emphasis"/>
+          <w:rFonts w:ascii="Arial" w:eastAsia="Yu Gothic UI" w:hAnsi="Arial" w:cs="Arial"/>
+          <w:i w:val="0"/>
+          <w:sz w:val="26"/>
+          <w:szCs w:val="26"/>
+        </w:rPr>
+      </w:pPr>
+    </w:p>
+    <w:p>
+      <w:pPr>
+        <w:pStyle w:val="NoSpacing"/>
+        <w:rPr>
+          <w:rStyle w:val="Emphasis"/>
+          <w:rFonts w:ascii="Arial" w:eastAsia="Yu Gothic UI" w:hAnsi="Arial" w:cs="Arial"/>
+          <w:i w:val="0"/>
+          <w:sz w:val="26"/>
+          <w:szCs w:val="26"/>
+        </w:rPr>
+      </w:pPr>
+    </w:p>
+    <w:p>
+      <w:pPr>
+        <w:pStyle w:val="NoSpacing"/>
+        <w:rPr>
+          <w:rStyle w:val="Emphasis"/>
+          <w:rFonts w:ascii="Arial" w:eastAsia="Yu Gothic UI" w:hAnsi="Arial" w:cs="Arial"/>
+          <w:i w:val="0"/>
+          <w:sz w:val="26"/>
+          <w:szCs w:val="26"/>
+        </w:rPr>
+      </w:pPr>
+    </w:p>
+    <w:p>
+      <w:pPr>
+        <w:pStyle w:val="NoSpacing"/>
+        <w:rPr>
+          <w:rStyle w:val="Emphasis"/>
+          <w:rFonts w:ascii="Arial" w:eastAsia="Yu Gothic UI" w:hAnsi="Arial" w:cs="Arial"/>
+          <w:i w:val="0"/>
+          <w:sz w:val="26"/>
+          <w:szCs w:val="26"/>
+        </w:rPr>
+      </w:pPr>
+    </w:p>
+    <w:p>
+      <w:pPr>
+        <w:pStyle w:val="NoSpacing"/>
+        <w:rPr>
+          <w:rStyle w:val="Emphasis"/>
+          <w:rFonts w:ascii="Arial" w:eastAsia="Yu Gothic UI" w:hAnsi="Arial" w:cs="Arial"/>
+          <w:i w:val="0"/>
+          <w:sz w:val="26"/>
+          <w:szCs w:val="26"/>
+        </w:rPr>
+      </w:pPr>
+    </w:p>
+    <w:p>
+      <w:pPr>
+        <w:pStyle w:val="NoSpacing"/>
+        <w:rPr>
+          <w:rStyle w:val="Emphasis"/>
+          <w:rFonts w:ascii="Arial" w:eastAsia="Yu Gothic UI" w:hAnsi="Arial" w:cs="Arial"/>
+          <w:i w:val="0"/>
+          <w:sz w:val="26"/>
+          <w:szCs w:val="26"/>
+        </w:rPr>
+      </w:pPr>
+    </w:p>
+    <w:p>
+      <w:pPr>
+        <w:pStyle w:val="NoSpacing"/>
+        <w:rPr>
+          <w:rStyle w:val="Emphasis"/>
+          <w:rFonts w:ascii="Arial" w:eastAsia="Yu Gothic UI" w:hAnsi="Arial" w:cs="Arial"/>
+          <w:i w:val="0"/>
+          <w:sz w:val="26"/>
+          <w:szCs w:val="26"/>
+        </w:rPr>
+      </w:pPr>
+    </w:p>
+    <w:p>
+      <w:pPr>
+        <w:pStyle w:val="NoSpacing"/>
+        <w:rPr>
+          <w:rStyle w:val="Emphasis"/>
+          <w:rFonts w:ascii="Arial" w:eastAsia="Yu Gothic UI" w:hAnsi="Arial" w:cs="Arial"/>
+          <w:i w:val="0"/>
+          <w:sz w:val="26"/>
+          <w:szCs w:val="26"/>
+        </w:rPr>
+      </w:pPr>
+    </w:p>
+    <w:p>
+      <w:pPr>
+        <w:pStyle w:val="NoSpacing"/>
+        <w:rPr>
+          <w:rStyle w:val="Emphasis"/>
+          <w:rFonts w:ascii="Arial" w:eastAsia="Yu Gothic UI" w:hAnsi="Arial" w:cs="Arial"/>
+          <w:i w:val="0"/>
+          <w:sz w:val="26"/>
+          <w:szCs w:val="26"/>
+        </w:rPr>
+      </w:pPr>
+    </w:p>
+    <w:p>
+      <w:pPr>
+        <w:pStyle w:val="NoSpacing"/>
+        <w:rPr>
+          <w:rStyle w:val="Emphasis"/>
+          <w:rFonts w:ascii="Arial" w:eastAsia="Yu Gothic UI" w:hAnsi="Arial" w:cs="Arial"/>
+          <w:i w:val="0"/>
+          <w:sz w:val="26"/>
+          <w:szCs w:val="26"/>
+        </w:rPr>
+      </w:pPr>
+    </w:p>
+    <w:p>
+      <w:pPr>
+        <w:pStyle w:val="NoSpacing"/>
+        <w:jc w:val="center"/>
+        <w:rPr>
+          <w:rStyle w:val="Emphasis"/>
+          <w:rFonts w:ascii="Arial" w:eastAsia="Yu Gothic UI" w:hAnsi="Arial" w:cs="Arial"/>
+          <w:i w:val="0"/>
+          <w:sz w:val="60"/>
+          <w:szCs w:val="60"/>
+        </w:rPr>
+      </w:pPr>
+      <w:r>
+        <w:rPr>
+          <w:rStyle w:val="Emphasis"/>
+          <w:rFonts w:ascii="Arial" w:eastAsia="Yu Gothic UI" w:hAnsi="Arial" w:cs="Arial"/>
+          <w:i w:val="0"/>
+          <w:sz w:val="60"/>
+          <w:szCs w:val="60"/>
+        </w:rPr>
+        <w:lastRenderedPageBreak/>
+        <w:t>Implement</w:t>
+      </w:r>
+    </w:p>
+    <w:p>
+      <w:pPr>
+        <w:pStyle w:val="NoSpacing"/>
+        <w:rPr>
+          <w:rStyle w:val="Emphasis"/>
+          <w:rFonts w:ascii="Arial" w:eastAsia="Yu Gothic UI" w:hAnsi="Arial" w:cs="Arial"/>
+          <w:i w:val="0"/>
+          <w:sz w:val="26"/>
+          <w:szCs w:val="26"/>
+        </w:rPr>
+      </w:pPr>
+      <w:r>
+        <w:rPr>
+          <w:rStyle w:val="Emphasis"/>
+          <w:rFonts w:ascii="Arial" w:eastAsia="Yu Gothic UI" w:hAnsi="Arial" w:cs="Arial"/>
+          <w:i w:val="0"/>
+          <w:sz w:val="26"/>
+          <w:szCs w:val="26"/>
+        </w:rPr>
+        <w:t xml:space="preserve">- Sử dụng </w:t>
+      </w:r>
+      <w:r>
+        <w:rPr>
+          <w:rStyle w:val="Emphasis"/>
+          <w:rFonts w:ascii="Arial" w:eastAsia="Yu Gothic UI" w:hAnsi="Arial" w:cs="Arial"/>
+          <w:i w:val="0"/>
+          <w:sz w:val="26"/>
+          <w:szCs w:val="26"/>
+        </w:rPr>
+        <w:t>InotifyPropertyChanged để binding data</w:t>
+      </w:r>
+    </w:p>
+    <w:p>
+      <w:pPr>
+        <w:pStyle w:val="NoSpacing"/>
+        <w:rPr>
+          <w:rStyle w:val="Emphasis"/>
+          <w:rFonts w:ascii="Arial" w:eastAsia="Yu Gothic UI" w:hAnsi="Arial" w:cs="Arial"/>
+          <w:i w:val="0"/>
+          <w:sz w:val="26"/>
+          <w:szCs w:val="26"/>
+        </w:rPr>
+      </w:pPr>
+      <w:r>
+        <w:rPr>
+          <w:rStyle w:val="Emphasis"/>
+          <w:rFonts w:ascii="Arial" w:eastAsia="Yu Gothic UI" w:hAnsi="Arial" w:cs="Arial"/>
+          <w:i w:val="0"/>
+          <w:sz w:val="26"/>
+          <w:szCs w:val="26"/>
+        </w:rPr>
+        <w:t>- Tạo class MainViewModel để làm DataContext cho View</w:t>
+      </w:r>
+    </w:p>
+    <w:p>
+      <w:pPr>
+        <w:pStyle w:val="NoSpacing"/>
+        <w:rPr>
+          <w:rStyle w:val="Emphasis"/>
+          <w:rFonts w:ascii="Arial" w:eastAsia="Yu Gothic UI" w:hAnsi="Arial" w:cs="Arial"/>
+          <w:i w:val="0"/>
+          <w:sz w:val="26"/>
+          <w:szCs w:val="26"/>
+        </w:rPr>
+      </w:pPr>
+      <w:r>
+        <w:rPr>
+          <w:rStyle w:val="Emphasis"/>
+          <w:rFonts w:ascii="Arial" w:eastAsia="Yu Gothic UI" w:hAnsi="Arial" w:cs="Arial"/>
+          <w:i w:val="0"/>
+          <w:sz w:val="26"/>
+          <w:szCs w:val="26"/>
+        </w:rPr>
+        <w:t>- Tạo  Resource để dùng chung để dễ tái sử dụng</w:t>
+      </w:r>
+    </w:p>
+    <w:p>
+      <w:pPr>
+        <w:pStyle w:val="NoSpacing"/>
+        <w:rPr>
+          <w:rStyle w:val="Emphasis"/>
+          <w:rFonts w:ascii="Arial" w:eastAsia="Yu Gothic UI" w:hAnsi="Arial" w:cs="Arial"/>
+          <w:i w:val="0"/>
+          <w:sz w:val="26"/>
+          <w:szCs w:val="26"/>
+        </w:rPr>
+      </w:pPr>
+      <w:r>
+        <w:rPr>
+          <w:rStyle w:val="Emphasis"/>
+          <w:rFonts w:ascii="Arial" w:eastAsia="Yu Gothic UI" w:hAnsi="Arial" w:cs="Arial"/>
+          <w:i w:val="0"/>
+          <w:sz w:val="26"/>
+          <w:szCs w:val="26"/>
+        </w:rPr>
+        <w:t>- Set class MainViewModel làm ViewModel trên file .xaml</w:t>
+      </w:r>
+    </w:p>
+    <w:p>
+      <w:pPr>
+        <w:pStyle w:val="NoSpacing"/>
+        <w:rPr>
+          <w:rStyle w:val="Emphasis"/>
+          <w:rFonts w:ascii="Arial" w:eastAsia="Yu Gothic UI" w:hAnsi="Arial" w:cs="Arial"/>
+          <w:i w:val="0"/>
+          <w:sz w:val="26"/>
+          <w:szCs w:val="26"/>
+        </w:rPr>
+      </w:pPr>
+      <w:r>
+        <w:rPr>
+          <w:rStyle w:val="Emphasis"/>
+          <w:rFonts w:ascii="Arial" w:eastAsia="Yu Gothic UI" w:hAnsi="Arial" w:cs="Arial"/>
+          <w:i w:val="0"/>
+          <w:sz w:val="26"/>
+          <w:szCs w:val="26"/>
+        </w:rPr>
+        <w:t>- Add resouce vào App.xaml để sử dụng</w:t>
+      </w:r>
+    </w:p>
+    <w:p>
+      <w:pPr>
+        <w:pStyle w:val="NoSpacing"/>
+        <w:rPr>
+          <w:rStyle w:val="Emphasis"/>
+          <w:rFonts w:ascii="Arial" w:eastAsia="Yu Gothic UI" w:hAnsi="Arial" w:cs="Arial"/>
+          <w:i w:val="0"/>
+          <w:sz w:val="26"/>
+          <w:szCs w:val="26"/>
+        </w:rPr>
+      </w:pPr>
+      <w:r>
+        <w:rPr>
+          <w:rStyle w:val="Emphasis"/>
+          <w:rFonts w:ascii="Arial" w:eastAsia="Yu Gothic UI" w:hAnsi="Arial" w:cs="Arial"/>
+          <w:i w:val="0"/>
+          <w:sz w:val="26"/>
+          <w:szCs w:val="26"/>
+        </w:rPr>
+        <w:t>- Set DataContext View bằng Key ViewModel tạo phía trên để binding</w:t>
+      </w:r>
+      <w:r>
+        <w:rPr>
+          <w:rStyle w:val="Emphasis"/>
+          <w:rFonts w:ascii="Arial" w:eastAsia="Yu Gothic UI" w:hAnsi="Arial" w:cs="Arial"/>
+          <w:i w:val="0"/>
+          <w:sz w:val="26"/>
+          <w:szCs w:val="26"/>
+        </w:rPr>
+        <w:t xml:space="preserve"> theo mỗi View</w:t>
+      </w:r>
+      <w:bookmarkStart w:id="0" w:name="_GoBack"/>
+      <w:bookmarkEnd w:id="0"/>
+    </w:p>
+    <w:p>
+      <w:pPr>
+        <w:pStyle w:val="NoSpacing"/>
+        <w:rPr>
+          <w:rStyle w:val="Emphasis"/>
+          <w:rFonts w:ascii="Arial" w:eastAsia="Yu Gothic UI" w:hAnsi="Arial" w:cs="Arial"/>
+          <w:i w:val="0"/>
+          <w:sz w:val="26"/>
+          <w:szCs w:val="26"/>
+        </w:rPr>
+      </w:pPr>
     </w:p>
     <w:p>
       <w:pPr>

</xml_diff>